<commit_message>
Printer Customer and planning with cmd command
</commit_message>
<xml_diff>
--- a/procedure.docx
+++ b/procedure.docx
@@ -36,19 +36,11 @@
           <w:u w:val="single"/>
         </w:rPr>
       </w:pPr>
-      <w:proofErr w:type="spellStart"/>
       <w:r>
         <w:rPr>
           <w:u w:val="single"/>
         </w:rPr>
-        <w:t>WampServer</w:t>
-      </w:r>
-      <w:proofErr w:type="spellEnd"/>
-      <w:r>
-        <w:rPr>
-          <w:u w:val="single"/>
-        </w:rPr>
-        <w:t> :</w:t>
+        <w:t>WampServer :</w:t>
       </w:r>
     </w:p>
     <w:p/>
@@ -93,15 +85,7 @@
         </w:numPr>
       </w:pPr>
       <w:r>
-        <w:t xml:space="preserve">Sélectionner la version </w:t>
-      </w:r>
-      <w:proofErr w:type="spellStart"/>
-      <w:r>
-        <w:t>WampServeur</w:t>
-      </w:r>
-      <w:proofErr w:type="spellEnd"/>
-      <w:r>
-        <w:t xml:space="preserve"> 64 bits.</w:t>
+        <w:t>Sélectionner la version WampServeur 64 bits.</w:t>
       </w:r>
     </w:p>
     <w:p>
@@ -113,13 +97,8 @@
         </w:numPr>
       </w:pPr>
       <w:r>
-        <w:t xml:space="preserve">Installer </w:t>
+        <w:t>Installer WampServer</w:t>
       </w:r>
-      <w:proofErr w:type="spellStart"/>
-      <w:r>
-        <w:t>WampServer</w:t>
-      </w:r>
-      <w:proofErr w:type="spellEnd"/>
     </w:p>
     <w:p>
       <w:pPr>
@@ -171,19 +150,11 @@
           <w:u w:val="single"/>
         </w:rPr>
       </w:pPr>
-      <w:proofErr w:type="spellStart"/>
       <w:r>
         <w:rPr>
           <w:u w:val="single"/>
         </w:rPr>
-        <w:t>Connector</w:t>
-      </w:r>
-      <w:proofErr w:type="spellEnd"/>
-      <w:r>
-        <w:rPr>
-          <w:u w:val="single"/>
-        </w:rPr>
-        <w:t xml:space="preserve"> MySQL :</w:t>
+        <w:t>Connector MySQL :</w:t>
       </w:r>
     </w:p>
     <w:p/>
@@ -256,15 +227,38 @@
         </w:numPr>
       </w:pPr>
       <w:r>
-        <w:t>Sélectionner le fichier .</w:t>
+        <w:t>Sélectionner le fichier .sql</w:t>
       </w:r>
-      <w:proofErr w:type="spellStart"/>
+    </w:p>
+    <w:p>
+      <w:pPr>
+        <w:pStyle w:val="Titre2"/>
+        <w:rPr>
+          <w:u w:val="single"/>
+        </w:rPr>
+      </w:pPr>
       <w:r>
-        <w:t>sql</w:t>
+        <w:rPr>
+          <w:u w:val="single"/>
+        </w:rPr>
+        <w:t>Imprimante :</w:t>
       </w:r>
+    </w:p>
+    <w:p>
       <w:bookmarkStart w:id="0" w:name="_GoBack"/>
       <w:bookmarkEnd w:id="0"/>
-      <w:proofErr w:type="spellEnd"/>
+    </w:p>
+    <w:p>
+      <w:pPr>
+        <w:pStyle w:val="Paragraphedeliste"/>
+        <w:numPr>
+          <w:ilvl w:val="0"/>
+          <w:numId w:val="4"/>
+        </w:numPr>
+      </w:pPr>
+      <w:r>
+        <w:t>Rendre l’imprimante comment « Imprimante par défaut »</w:t>
+      </w:r>
     </w:p>
     <w:sectPr>
       <w:pgSz w:w="11906" w:h="16838"/>
@@ -279,6 +273,119 @@
 <file path=word/numbering.xml><?xml version="1.0" encoding="utf-8"?>
 <w:numbering xmlns:wpc="http://schemas.microsoft.com/office/word/2010/wordprocessingCanvas" xmlns:mc="http://schemas.openxmlformats.org/markup-compatibility/2006" xmlns:o="urn:schemas-microsoft-com:office:office" xmlns:r="http://schemas.openxmlformats.org/officeDocument/2006/relationships" xmlns:m="http://schemas.openxmlformats.org/officeDocument/2006/math" xmlns:v="urn:schemas-microsoft-com:vml" xmlns:wp14="http://schemas.microsoft.com/office/word/2010/wordprocessingDrawing" xmlns:wp="http://schemas.openxmlformats.org/drawingml/2006/wordprocessingDrawing" xmlns:w10="urn:schemas-microsoft-com:office:word" xmlns:w="http://schemas.openxmlformats.org/wordprocessingml/2006/main" xmlns:w14="http://schemas.microsoft.com/office/word/2010/wordml" xmlns:w15="http://schemas.microsoft.com/office/word/2012/wordml" xmlns:wpg="http://schemas.microsoft.com/office/word/2010/wordprocessingGroup" xmlns:wpi="http://schemas.microsoft.com/office/word/2010/wordprocessingInk" xmlns:wne="http://schemas.microsoft.com/office/word/2006/wordml" xmlns:wps="http://schemas.microsoft.com/office/word/2010/wordprocessingShape" mc:Ignorable="w14 w15 wp14">
   <w:abstractNum w:abstractNumId="0">
+    <w:nsid w:val="3AD259CE"/>
+    <w:multiLevelType w:val="hybridMultilevel"/>
+    <w:tmpl w:val="0B2ABE6A"/>
+    <w:lvl w:ilvl="0" w:tplc="040C0001">
+      <w:start w:val="1"/>
+      <w:numFmt w:val="bullet"/>
+      <w:lvlText w:val=""/>
+      <w:lvlJc w:val="left"/>
+      <w:pPr>
+        <w:ind w:left="720" w:hanging="360"/>
+      </w:pPr>
+      <w:rPr>
+        <w:rFonts w:ascii="Symbol" w:hAnsi="Symbol" w:hint="default"/>
+      </w:rPr>
+    </w:lvl>
+    <w:lvl w:ilvl="1" w:tplc="040C0003" w:tentative="1">
+      <w:start w:val="1"/>
+      <w:numFmt w:val="bullet"/>
+      <w:lvlText w:val="o"/>
+      <w:lvlJc w:val="left"/>
+      <w:pPr>
+        <w:ind w:left="1440" w:hanging="360"/>
+      </w:pPr>
+      <w:rPr>
+        <w:rFonts w:ascii="Courier New" w:hAnsi="Courier New" w:cs="Courier New" w:hint="default"/>
+      </w:rPr>
+    </w:lvl>
+    <w:lvl w:ilvl="2" w:tplc="040C0005" w:tentative="1">
+      <w:start w:val="1"/>
+      <w:numFmt w:val="bullet"/>
+      <w:lvlText w:val=""/>
+      <w:lvlJc w:val="left"/>
+      <w:pPr>
+        <w:ind w:left="2160" w:hanging="360"/>
+      </w:pPr>
+      <w:rPr>
+        <w:rFonts w:ascii="Wingdings" w:hAnsi="Wingdings" w:hint="default"/>
+      </w:rPr>
+    </w:lvl>
+    <w:lvl w:ilvl="3" w:tplc="040C0001" w:tentative="1">
+      <w:start w:val="1"/>
+      <w:numFmt w:val="bullet"/>
+      <w:lvlText w:val=""/>
+      <w:lvlJc w:val="left"/>
+      <w:pPr>
+        <w:ind w:left="2880" w:hanging="360"/>
+      </w:pPr>
+      <w:rPr>
+        <w:rFonts w:ascii="Symbol" w:hAnsi="Symbol" w:hint="default"/>
+      </w:rPr>
+    </w:lvl>
+    <w:lvl w:ilvl="4" w:tplc="040C0003" w:tentative="1">
+      <w:start w:val="1"/>
+      <w:numFmt w:val="bullet"/>
+      <w:lvlText w:val="o"/>
+      <w:lvlJc w:val="left"/>
+      <w:pPr>
+        <w:ind w:left="3600" w:hanging="360"/>
+      </w:pPr>
+      <w:rPr>
+        <w:rFonts w:ascii="Courier New" w:hAnsi="Courier New" w:cs="Courier New" w:hint="default"/>
+      </w:rPr>
+    </w:lvl>
+    <w:lvl w:ilvl="5" w:tplc="040C0005" w:tentative="1">
+      <w:start w:val="1"/>
+      <w:numFmt w:val="bullet"/>
+      <w:lvlText w:val=""/>
+      <w:lvlJc w:val="left"/>
+      <w:pPr>
+        <w:ind w:left="4320" w:hanging="360"/>
+      </w:pPr>
+      <w:rPr>
+        <w:rFonts w:ascii="Wingdings" w:hAnsi="Wingdings" w:hint="default"/>
+      </w:rPr>
+    </w:lvl>
+    <w:lvl w:ilvl="6" w:tplc="040C0001" w:tentative="1">
+      <w:start w:val="1"/>
+      <w:numFmt w:val="bullet"/>
+      <w:lvlText w:val=""/>
+      <w:lvlJc w:val="left"/>
+      <w:pPr>
+        <w:ind w:left="5040" w:hanging="360"/>
+      </w:pPr>
+      <w:rPr>
+        <w:rFonts w:ascii="Symbol" w:hAnsi="Symbol" w:hint="default"/>
+      </w:rPr>
+    </w:lvl>
+    <w:lvl w:ilvl="7" w:tplc="040C0003" w:tentative="1">
+      <w:start w:val="1"/>
+      <w:numFmt w:val="bullet"/>
+      <w:lvlText w:val="o"/>
+      <w:lvlJc w:val="left"/>
+      <w:pPr>
+        <w:ind w:left="5760" w:hanging="360"/>
+      </w:pPr>
+      <w:rPr>
+        <w:rFonts w:ascii="Courier New" w:hAnsi="Courier New" w:cs="Courier New" w:hint="default"/>
+      </w:rPr>
+    </w:lvl>
+    <w:lvl w:ilvl="8" w:tplc="040C0005" w:tentative="1">
+      <w:start w:val="1"/>
+      <w:numFmt w:val="bullet"/>
+      <w:lvlText w:val=""/>
+      <w:lvlJc w:val="left"/>
+      <w:pPr>
+        <w:ind w:left="6480" w:hanging="360"/>
+      </w:pPr>
+      <w:rPr>
+        <w:rFonts w:ascii="Wingdings" w:hAnsi="Wingdings" w:hint="default"/>
+      </w:rPr>
+    </w:lvl>
+  </w:abstractNum>
+  <w:abstractNum w:abstractNumId="1">
     <w:nsid w:val="3E032C83"/>
     <w:multiLevelType w:val="hybridMultilevel"/>
     <w:tmpl w:val="B2C83154"/>
@@ -391,7 +498,7 @@
       </w:rPr>
     </w:lvl>
   </w:abstractNum>
-  <w:abstractNum w:abstractNumId="1">
+  <w:abstractNum w:abstractNumId="2">
     <w:nsid w:val="67A20A70"/>
     <w:multiLevelType w:val="hybridMultilevel"/>
     <w:tmpl w:val="3EC0B046"/>
@@ -504,7 +611,7 @@
       </w:rPr>
     </w:lvl>
   </w:abstractNum>
-  <w:abstractNum w:abstractNumId="2">
+  <w:abstractNum w:abstractNumId="3">
     <w:nsid w:val="6927579B"/>
     <w:multiLevelType w:val="hybridMultilevel"/>
     <w:tmpl w:val="1EDAD9A2"/>
@@ -618,12 +725,15 @@
     </w:lvl>
   </w:abstractNum>
   <w:num w:numId="1">
+    <w:abstractNumId w:val="2"/>
+  </w:num>
+  <w:num w:numId="2">
+    <w:abstractNumId w:val="3"/>
+  </w:num>
+  <w:num w:numId="3">
     <w:abstractNumId w:val="1"/>
   </w:num>
-  <w:num w:numId="2">
-    <w:abstractNumId w:val="2"/>
-  </w:num>
-  <w:num w:numId="3">
+  <w:num w:numId="4">
     <w:abstractNumId w:val="0"/>
   </w:num>
 </w:numbering>
@@ -1924,7 +2034,7 @@
 </file>
 
 <file path=customXml/itemProps1.xml><?xml version="1.0" encoding="utf-8"?>
-<ds:datastoreItem xmlns:ds="http://schemas.openxmlformats.org/officeDocument/2006/customXml" ds:itemID="{D4AF12C5-A894-4168-9745-5A5B304DDF14}">
+<ds:datastoreItem xmlns:ds="http://schemas.openxmlformats.org/officeDocument/2006/customXml" ds:itemID="{0072222D-9DF8-4AB5-96BC-A1A7E3A982E6}">
   <ds:schemaRefs>
     <ds:schemaRef ds:uri="http://schemas.openxmlformats.org/officeDocument/2006/bibliography"/>
   </ds:schemaRefs>

</xml_diff>